<commit_message>
Implementatieplan verbeterd in stappen
</commit_message>
<xml_diff>
--- a/Implementatieplan.docx
+++ b/Implementatieplan.docx
@@ -18,6 +18,215 @@
     </w:p>
     <w:p>
       <w:pPr>
+        <w:rPr>
+          <w:b w:val="1"/>
+        </w:rPr>
+      </w:pPr>
+      <w:r>
+        <w:rPr>
+          <w:b w:val="1"/>
+          <w:rtl w:val="0"/>
+        </w:rPr>
+        <w:t xml:space="preserve">Wat is er nodig om het systeem live te zetten.</w:t>
+      </w:r>
+    </w:p>
+    <w:p>
+      <w:pPr>
+        <w:ind w:left="0" w:firstLine="0"/>
+        <w:rPr>
+          <w:color w:val="999999"/>
+        </w:rPr>
+      </w:pPr>
+      <w:r>
+        <w:rPr>
+          <w:rtl w:val="0"/>
+        </w:rPr>
+      </w:r>
+    </w:p>
+    <w:p>
+      <w:pPr>
+        <w:numPr>
+          <w:ilvl w:val="0"/>
+          <w:numId w:val="1"/>
+        </w:numPr>
+        <w:ind w:left="720" w:hanging="360"/>
+        <w:rPr>
+          <w:u w:val="none"/>
+        </w:rPr>
+      </w:pPr>
+      <w:r>
+        <w:rPr>
+          <w:rtl w:val="0"/>
+        </w:rPr>
+        <w:t xml:space="preserve">Server met 20GB Ruimte (Webhost).</w:t>
+      </w:r>
+    </w:p>
+    <w:p>
+      <w:pPr>
+        <w:numPr>
+          <w:ilvl w:val="0"/>
+          <w:numId w:val="1"/>
+        </w:numPr>
+        <w:ind w:left="720" w:hanging="360"/>
+        <w:rPr>
+          <w:u w:val="none"/>
+        </w:rPr>
+      </w:pPr>
+      <w:r>
+        <w:rPr>
+          <w:rtl w:val="0"/>
+        </w:rPr>
+        <w:t xml:space="preserve">Domeinnaam waar het systeem op runt.</w:t>
+      </w:r>
+    </w:p>
+    <w:p>
+      <w:pPr>
+        <w:numPr>
+          <w:ilvl w:val="0"/>
+          <w:numId w:val="1"/>
+        </w:numPr>
+        <w:ind w:left="720" w:hanging="360"/>
+        <w:rPr>
+          <w:u w:val="none"/>
+        </w:rPr>
+      </w:pPr>
+      <w:r>
+        <w:rPr>
+          <w:rtl w:val="0"/>
+        </w:rPr>
+        <w:t xml:space="preserve">SSL Certificaat voor het desbetreffende domein.</w:t>
+      </w:r>
+    </w:p>
+    <w:p>
+      <w:pPr>
+        <w:rPr>
+          <w:b w:val="1"/>
+        </w:rPr>
+      </w:pPr>
+      <w:r>
+        <w:rPr>
+          <w:rtl w:val="0"/>
+        </w:rPr>
+      </w:r>
+    </w:p>
+    <w:p>
+      <w:pPr>
+        <w:rPr>
+          <w:b w:val="1"/>
+        </w:rPr>
+      </w:pPr>
+      <w:r>
+        <w:rPr>
+          <w:b w:val="1"/>
+          <w:rtl w:val="0"/>
+        </w:rPr>
+        <w:t xml:space="preserve">Hoe je het systeem live moet zetten. (Optioneel)</w:t>
+      </w:r>
+    </w:p>
+    <w:p>
+      <w:pPr>
+        <w:rPr>
+          <w:b w:val="1"/>
+        </w:rPr>
+      </w:pPr>
+      <w:r>
+        <w:rPr>
+          <w:rtl w:val="0"/>
+        </w:rPr>
+      </w:r>
+    </w:p>
+    <w:p>
+      <w:pPr>
+        <w:numPr>
+          <w:ilvl w:val="0"/>
+          <w:numId w:val="2"/>
+        </w:numPr>
+        <w:ind w:left="720" w:hanging="360"/>
+        <w:rPr>
+          <w:u w:val="none"/>
+        </w:rPr>
+      </w:pPr>
+      <w:r>
+        <w:rPr>
+          <w:rtl w:val="0"/>
+        </w:rPr>
+        <w:t xml:space="preserve">Inloggen bij webhost (Gebruikersnaam &amp; Wachtwoord).</w:t>
+      </w:r>
+    </w:p>
+    <w:p>
+      <w:pPr>
+        <w:numPr>
+          <w:ilvl w:val="0"/>
+          <w:numId w:val="2"/>
+        </w:numPr>
+        <w:ind w:left="720" w:hanging="360"/>
+        <w:rPr>
+          <w:u w:val="none"/>
+        </w:rPr>
+      </w:pPr>
+      <w:r>
+        <w:rPr>
+          <w:rtl w:val="0"/>
+        </w:rPr>
+        <w:t xml:space="preserve">Open FTP venster van de webhost.</w:t>
+      </w:r>
+    </w:p>
+    <w:p>
+      <w:pPr>
+        <w:numPr>
+          <w:ilvl w:val="0"/>
+          <w:numId w:val="2"/>
+        </w:numPr>
+        <w:ind w:left="720" w:hanging="360"/>
+        <w:rPr>
+          <w:u w:val="none"/>
+        </w:rPr>
+      </w:pPr>
+      <w:r>
+        <w:rPr>
+          <w:rtl w:val="0"/>
+        </w:rPr>
+        <w:t xml:space="preserve">Upload de map van de website in het FTP venster en sla alles op. Zorg er ook voor dat je de overgeschreven data niet verwijderd, dit is nodig zodat wanneer er een bug ontstaat in het nieuwe systeem altijd nog het oude systeem hebt waarop je kan terugvallen.</w:t>
+      </w:r>
+    </w:p>
+    <w:p>
+      <w:pPr>
+        <w:numPr>
+          <w:ilvl w:val="0"/>
+          <w:numId w:val="2"/>
+        </w:numPr>
+        <w:ind w:left="720" w:hanging="360"/>
+        <w:rPr>
+          <w:u w:val="none"/>
+        </w:rPr>
+      </w:pPr>
+      <w:r>
+        <w:rPr>
+          <w:rtl w:val="0"/>
+        </w:rPr>
+        <w:t xml:space="preserve">Ga naar je domein en zet de directory (map) op de juiste map die je hebt geupload in het FTP venster.</w:t>
+      </w:r>
+    </w:p>
+    <w:p>
+      <w:pPr>
+        <w:numPr>
+          <w:ilvl w:val="0"/>
+          <w:numId w:val="2"/>
+        </w:numPr>
+        <w:ind w:left="720" w:hanging="360"/>
+        <w:rPr>
+          <w:u w:val="none"/>
+        </w:rPr>
+      </w:pPr>
+      <w:r>
+        <w:rPr>
+          <w:rtl w:val="0"/>
+        </w:rPr>
+        <w:t xml:space="preserve">Geniet van het nieuwe systeem.</w:t>
+      </w:r>
+    </w:p>
+    <w:p>
+      <w:pPr>
         <w:rPr/>
       </w:pPr>
       <w:r>
@@ -28,13 +237,186 @@
     </w:p>
     <w:p>
       <w:pPr>
+        <w:rPr>
+          <w:color w:val="999999"/>
+        </w:rPr>
+      </w:pPr>
+      <w:r>
+        <w:rPr>
+          <w:rtl w:val="0"/>
+        </w:rPr>
+      </w:r>
+    </w:p>
+    <w:p>
+      <w:pPr>
+        <w:rPr>
+          <w:color w:val="666666"/>
+        </w:rPr>
+      </w:pPr>
+      <w:r>
+        <w:rPr>
+          <w:color w:val="666666"/>
+          <w:rtl w:val="0"/>
+        </w:rPr>
+        <w:t xml:space="preserve">Om een systeem live te zetten hebben wij als eerste een server nodig. Deze server kan verschillende hosts zijn. De hoeveelheid ruimte op server gekoppeld kan worden.</w:t>
+      </w:r>
+    </w:p>
+    <w:p>
+      <w:pPr>
+        <w:rPr>
+          <w:color w:val="666666"/>
+        </w:rPr>
+      </w:pPr>
+      <w:r>
+        <w:rPr>
+          <w:color w:val="666666"/>
+          <w:rtl w:val="0"/>
+        </w:rPr>
+        <w:t xml:space="preserve">Het live zetten van de website kunnen wij voor u doen maar natuurlijk niet zonder</w:t>
+      </w:r>
+    </w:p>
+    <w:p>
+      <w:pPr>
+        <w:rPr>
+          <w:color w:val="666666"/>
+        </w:rPr>
+      </w:pPr>
+      <w:r>
+        <w:rPr>
+          <w:color w:val="666666"/>
+          <w:rtl w:val="0"/>
+        </w:rPr>
+        <w:t xml:space="preserve">uw toestemming.</w:t>
+      </w:r>
+    </w:p>
+    <w:p>
+      <w:pPr>
+        <w:rPr>
+          <w:color w:val="666666"/>
+        </w:rPr>
+      </w:pPr>
+      <w:r>
+        <w:rPr>
+          <w:rtl w:val="0"/>
+        </w:rPr>
+      </w:r>
+    </w:p>
+    <w:p>
+      <w:pPr>
+        <w:rPr>
+          <w:color w:val="666666"/>
+        </w:rPr>
+      </w:pPr>
+      <w:r>
+        <w:rPr>
+          <w:color w:val="666666"/>
+          <w:rtl w:val="0"/>
+        </w:rPr>
+        <w:t xml:space="preserve">Updates worden door ons geregeld, als er een bug is in de website dan lossen wij die zo snel mogelijk op en zorgen ervoor dat de nieuwe versie live staat. Wij zullen een backup hebben zodat als er iets misgaat bij de oplevering wij altijd nog terug kunnen vallen op de werkende versie.</w:t>
+      </w:r>
+    </w:p>
+    <w:p>
+      <w:pPr>
+        <w:rPr>
+          <w:color w:val="666666"/>
+        </w:rPr>
+      </w:pPr>
+      <w:r>
+        <w:rPr>
+          <w:rtl w:val="0"/>
+        </w:rPr>
+      </w:r>
+    </w:p>
+    <w:p>
+      <w:pPr>
+        <w:rPr>
+          <w:color w:val="666666"/>
+        </w:rPr>
+      </w:pPr>
+      <w:r>
+        <w:rPr>
+          <w:color w:val="666666"/>
+          <w:rtl w:val="0"/>
+        </w:rPr>
+        <w:t xml:space="preserve">Het enige wat wij nodig hebben om dit allemaal te doen is het klantnummer en wachtwoord van uw hosting inloggegevens. Met deze gegevens kunnen wij altijd onze updates uitbrengen en de website veiliger maken met een SSL Certificaat.</w:t>
+      </w:r>
+    </w:p>
+    <w:p>
+      <w:pPr>
+        <w:rPr>
+          <w:color w:val="666666"/>
+        </w:rPr>
+      </w:pPr>
+      <w:r>
+        <w:rPr>
+          <w:rtl w:val="0"/>
+        </w:rPr>
+      </w:r>
+    </w:p>
+    <w:p>
+      <w:pPr>
+        <w:rPr>
+          <w:color w:val="666666"/>
+        </w:rPr>
+      </w:pPr>
+      <w:r>
+        <w:rPr>
+          <w:color w:val="666666"/>
+          <w:rtl w:val="0"/>
+        </w:rPr>
+        <w:t xml:space="preserve">Als er een uitrol mislukt hebben wij zoals eerder aangegeven altijd nog een backup die wij live kunnen zetten op een bestaande server die klaar staat om gebruikt te worden.</w:t>
+      </w:r>
+    </w:p>
+    <w:p>
+      <w:pPr>
+        <w:rPr>
+          <w:color w:val="666666"/>
+        </w:rPr>
+      </w:pPr>
+      <w:r>
+        <w:rPr>
+          <w:color w:val="666666"/>
+          <w:rtl w:val="0"/>
+        </w:rPr>
+        <w:t xml:space="preserve">Als er nog vragen zijn neem dan gerust contact met ons op zodat wij de </w:t>
+      </w:r>
+    </w:p>
+    <w:p>
+      <w:pPr>
+        <w:rPr>
+          <w:color w:val="666666"/>
+        </w:rPr>
+      </w:pPr>
+      <w:r>
+        <w:rPr>
+          <w:color w:val="666666"/>
+          <w:rtl w:val="0"/>
+        </w:rPr>
+        <w:t xml:space="preserve">onduidelijkheden kunnen verhelpen.</w:t>
+      </w:r>
+    </w:p>
+    <w:p>
+      <w:pPr>
         <w:rPr/>
       </w:pPr>
       <w:r>
         <w:rPr>
           <w:rtl w:val="0"/>
         </w:rPr>
-        <w:t xml:space="preserve">Wat is er nodig om het systeem live te zetten.</w:t>
+      </w:r>
+    </w:p>
+    <w:p>
+      <w:pPr>
+        <w:rPr>
+          <w:b w:val="1"/>
+        </w:rPr>
+      </w:pPr>
+      <w:r>
+        <w:rPr>
+          <w:b w:val="1"/>
+          <w:rtl w:val="0"/>
+        </w:rPr>
+        <w:t xml:space="preserve">Contactgegevens</w:t>
       </w:r>
     </w:p>
     <w:p>
@@ -45,6 +427,7 @@
         <w:rPr>
           <w:rtl w:val="0"/>
         </w:rPr>
+        <w:t xml:space="preserve">06-412178365</w:t>
       </w:r>
     </w:p>
     <w:p>
@@ -55,7 +438,7 @@
         <w:rPr>
           <w:rtl w:val="0"/>
         </w:rPr>
-        <w:t xml:space="preserve">Om een systeem live te zetten hebben wij als eerste een server nodig. Deze server kan verschillende hosts zijn. De hoeveelheid ruimte op server gekoppeld kan worden.</w:t>
+        <w:t xml:space="preserve">StudentROCTilburg.info@sroct.com</w:t>
       </w:r>
     </w:p>
     <w:p>
@@ -66,171 +449,8 @@
         <w:rPr>
           <w:rtl w:val="0"/>
         </w:rPr>
-        <w:t xml:space="preserve">Het live zetten van de website kunnen wij voor u doen maar natuurlijk niet zonder</w:t>
-      </w:r>
-    </w:p>
-    <w:p>
-      <w:pPr>
-        <w:rPr/>
-      </w:pPr>
-      <w:r>
-        <w:rPr>
-          <w:rtl w:val="0"/>
-        </w:rPr>
-        <w:t xml:space="preserve">uw toestemming.</w:t>
-      </w:r>
-    </w:p>
-    <w:p>
-      <w:pPr>
-        <w:rPr/>
-      </w:pPr>
-      <w:r>
-        <w:rPr>
-          <w:rtl w:val="0"/>
-        </w:rPr>
-      </w:r>
-    </w:p>
-    <w:p>
-      <w:pPr>
-        <w:rPr/>
-      </w:pPr>
-      <w:r>
-        <w:rPr>
-          <w:rtl w:val="0"/>
-        </w:rPr>
-        <w:t xml:space="preserve">Updates worden door ons geregeld, als er een bug is in de website dan lossen wij die zo snel mogelijk op en zorgen ervoor dat de nieuwe versie live staat. Wij zullen een backup hebben zodat als er iets misgaat bij de oplevering wij altijd nog terug kunnen vallen op de werkende versie.</w:t>
-      </w:r>
-    </w:p>
-    <w:p>
-      <w:pPr>
-        <w:rPr/>
-      </w:pPr>
-      <w:r>
-        <w:rPr>
-          <w:rtl w:val="0"/>
-        </w:rPr>
-      </w:r>
-    </w:p>
-    <w:p>
-      <w:pPr>
-        <w:rPr/>
-      </w:pPr>
-      <w:r>
-        <w:rPr>
-          <w:rtl w:val="0"/>
-        </w:rPr>
-        <w:t xml:space="preserve">Het enige wat wij nodig hebben om dit allemaal te doen is het klantnummer en wachtwoord van uw hosting inloggegevens. Met deze gegevens kunnen wij altijd onze updates uitbrengen en de website veiliger maken met een SSL Certificaat.</w:t>
-      </w:r>
-    </w:p>
-    <w:p>
-      <w:pPr>
-        <w:rPr/>
-      </w:pPr>
-      <w:r>
-        <w:rPr>
-          <w:rtl w:val="0"/>
-        </w:rPr>
-      </w:r>
-    </w:p>
-    <w:p>
-      <w:pPr>
-        <w:rPr/>
-      </w:pPr>
-      <w:r>
-        <w:rPr>
-          <w:rtl w:val="0"/>
-        </w:rPr>
-        <w:t xml:space="preserve">Als er een uitrol mislukt hebben wij zoals eerder aangegeven altijd nog een backup die wij live kunnen zetten op een bestaande server die klaar staat om gebruikt te worden.</w:t>
-      </w:r>
-    </w:p>
-    <w:p>
-      <w:pPr>
-        <w:rPr/>
-      </w:pPr>
-      <w:r>
-        <w:rPr>
-          <w:rtl w:val="0"/>
-        </w:rPr>
-        <w:t xml:space="preserve">Als er nog vragen zijn neem dan gerust contact met ons op zodat wij de </w:t>
-      </w:r>
-    </w:p>
-    <w:p>
-      <w:pPr>
-        <w:rPr/>
-      </w:pPr>
-      <w:r>
-        <w:rPr>
-          <w:rtl w:val="0"/>
-        </w:rPr>
-        <w:t xml:space="preserve">onduidelijkheden kunnen verhelpen.</w:t>
-      </w:r>
-    </w:p>
-    <w:p>
-      <w:pPr>
-        <w:rPr/>
-      </w:pPr>
-      <w:r>
-        <w:rPr>
-          <w:rtl w:val="0"/>
-        </w:rPr>
-      </w:r>
-    </w:p>
-    <w:p>
-      <w:pPr>
-        <w:rPr>
-          <w:b w:val="1"/>
-        </w:rPr>
-      </w:pPr>
-      <w:r>
-        <w:rPr>
-          <w:b w:val="1"/>
-          <w:rtl w:val="0"/>
-        </w:rPr>
-        <w:t xml:space="preserve">Contactgegevens</w:t>
-      </w:r>
-    </w:p>
-    <w:p>
-      <w:pPr>
-        <w:rPr/>
-      </w:pPr>
-      <w:r>
-        <w:rPr>
-          <w:rtl w:val="0"/>
-        </w:rPr>
-        <w:t xml:space="preserve">06-412178365</w:t>
-      </w:r>
-    </w:p>
-    <w:p>
-      <w:pPr>
-        <w:rPr/>
-      </w:pPr>
-      <w:r>
-        <w:rPr>
-          <w:rtl w:val="0"/>
-        </w:rPr>
-        <w:t xml:space="preserve">StudentROCTilburg.info@sroct.com</w:t>
-      </w:r>
-    </w:p>
-    <w:p>
-      <w:pPr>
-        <w:rPr/>
-      </w:pPr>
-      <w:r>
-        <w:rPr>
-          <w:rtl w:val="0"/>
-        </w:rPr>
         <w:t xml:space="preserve">Kasteeldreef 55, Tilburg</w:t>
       </w:r>
-      <w:r>
-        <w:rPr>
-          <w:rtl w:val="0"/>
-        </w:rPr>
-      </w:r>
-    </w:p>
-    <w:p>
-      <w:pPr>
-        <w:rPr/>
-      </w:pPr>
       <w:r>
         <w:rPr>
           <w:rtl w:val="0"/>
@@ -247,7 +467,234 @@
 </file>
 
 <file path=word/numbering.xml><?xml version="1.0" encoding="utf-8"?>
-<w:numbering xmlns:mc="http://schemas.openxmlformats.org/markup-compatibility/2006" xmlns:o="urn:schemas-microsoft-com:office:office" xmlns:r="http://schemas.openxmlformats.org/officeDocument/2006/relationships" xmlns:m="http://schemas.openxmlformats.org/officeDocument/2006/math" xmlns:v="urn:schemas-microsoft-com:vml" xmlns:wp="http://schemas.openxmlformats.org/drawingml/2006/wordprocessingDrawing" xmlns:w10="urn:schemas-microsoft-com:office:word" xmlns:w="http://schemas.openxmlformats.org/wordprocessingml/2006/main" xmlns:wne="http://schemas.microsoft.com/office/word/2006/wordml" xmlns:sl="http://schemas.openxmlformats.org/schemaLibrary/2006/main" xmlns:a="http://schemas.openxmlformats.org/drawingml/2006/main" xmlns:pic="http://schemas.openxmlformats.org/drawingml/2006/picture" xmlns:c="http://schemas.openxmlformats.org/drawingml/2006/chart" xmlns:lc="http://schemas.openxmlformats.org/drawingml/2006/lockedCanvas" xmlns:dgm="http://schemas.openxmlformats.org/drawingml/2006/diagram" xmlns:wps="http://schemas.microsoft.com/office/word/2010/wordprocessingShape" xmlns:wpg="http://schemas.microsoft.com/office/word/2010/wordprocessingGroup" xmlns:w14="http://schemas.microsoft.com/office/word/2010/wordml" xmlns:w15="http://schemas.microsoft.com/office/word/2012/wordml"/>
+<w:numbering xmlns:mc="http://schemas.openxmlformats.org/markup-compatibility/2006" xmlns:o="urn:schemas-microsoft-com:office:office" xmlns:r="http://schemas.openxmlformats.org/officeDocument/2006/relationships" xmlns:m="http://schemas.openxmlformats.org/officeDocument/2006/math" xmlns:v="urn:schemas-microsoft-com:vml" xmlns:wp="http://schemas.openxmlformats.org/drawingml/2006/wordprocessingDrawing" xmlns:w10="urn:schemas-microsoft-com:office:word" xmlns:w="http://schemas.openxmlformats.org/wordprocessingml/2006/main" xmlns:wne="http://schemas.microsoft.com/office/word/2006/wordml" xmlns:sl="http://schemas.openxmlformats.org/schemaLibrary/2006/main" xmlns:a="http://schemas.openxmlformats.org/drawingml/2006/main" xmlns:pic="http://schemas.openxmlformats.org/drawingml/2006/picture" xmlns:c="http://schemas.openxmlformats.org/drawingml/2006/chart" xmlns:lc="http://schemas.openxmlformats.org/drawingml/2006/lockedCanvas" xmlns:dgm="http://schemas.openxmlformats.org/drawingml/2006/diagram" xmlns:wps="http://schemas.microsoft.com/office/word/2010/wordprocessingShape" xmlns:wpg="http://schemas.microsoft.com/office/word/2010/wordprocessingGroup" xmlns:w14="http://schemas.microsoft.com/office/word/2010/wordml" xmlns:w15="http://schemas.microsoft.com/office/word/2012/wordml">
+  <w:abstractNum w:abstractNumId="1">
+    <w:lvl w:ilvl="0">
+      <w:start w:val="1"/>
+      <w:numFmt w:val="decimal"/>
+      <w:lvlText w:val="%1."/>
+      <w:lvlJc w:val="left"/>
+      <w:pPr>
+        <w:ind w:left="720" w:hanging="360"/>
+      </w:pPr>
+      <w:rPr>
+        <w:u w:val="none"/>
+      </w:rPr>
+    </w:lvl>
+    <w:lvl w:ilvl="1">
+      <w:start w:val="1"/>
+      <w:numFmt w:val="lowerLetter"/>
+      <w:lvlText w:val="%2."/>
+      <w:lvlJc w:val="left"/>
+      <w:pPr>
+        <w:ind w:left="1440" w:hanging="360"/>
+      </w:pPr>
+      <w:rPr>
+        <w:u w:val="none"/>
+      </w:rPr>
+    </w:lvl>
+    <w:lvl w:ilvl="2">
+      <w:start w:val="1"/>
+      <w:numFmt w:val="lowerRoman"/>
+      <w:lvlText w:val="%3."/>
+      <w:lvlJc w:val="right"/>
+      <w:pPr>
+        <w:ind w:left="2160" w:hanging="360"/>
+      </w:pPr>
+      <w:rPr>
+        <w:u w:val="none"/>
+      </w:rPr>
+    </w:lvl>
+    <w:lvl w:ilvl="3">
+      <w:start w:val="1"/>
+      <w:numFmt w:val="decimal"/>
+      <w:lvlText w:val="%4."/>
+      <w:lvlJc w:val="left"/>
+      <w:pPr>
+        <w:ind w:left="2880" w:hanging="360"/>
+      </w:pPr>
+      <w:rPr>
+        <w:u w:val="none"/>
+      </w:rPr>
+    </w:lvl>
+    <w:lvl w:ilvl="4">
+      <w:start w:val="1"/>
+      <w:numFmt w:val="lowerLetter"/>
+      <w:lvlText w:val="%5."/>
+      <w:lvlJc w:val="left"/>
+      <w:pPr>
+        <w:ind w:left="3600" w:hanging="360"/>
+      </w:pPr>
+      <w:rPr>
+        <w:u w:val="none"/>
+      </w:rPr>
+    </w:lvl>
+    <w:lvl w:ilvl="5">
+      <w:start w:val="1"/>
+      <w:numFmt w:val="lowerRoman"/>
+      <w:lvlText w:val="%6."/>
+      <w:lvlJc w:val="right"/>
+      <w:pPr>
+        <w:ind w:left="4320" w:hanging="360"/>
+      </w:pPr>
+      <w:rPr>
+        <w:u w:val="none"/>
+      </w:rPr>
+    </w:lvl>
+    <w:lvl w:ilvl="6">
+      <w:start w:val="1"/>
+      <w:numFmt w:val="decimal"/>
+      <w:lvlText w:val="%7."/>
+      <w:lvlJc w:val="left"/>
+      <w:pPr>
+        <w:ind w:left="5040" w:hanging="360"/>
+      </w:pPr>
+      <w:rPr>
+        <w:u w:val="none"/>
+      </w:rPr>
+    </w:lvl>
+    <w:lvl w:ilvl="7">
+      <w:start w:val="1"/>
+      <w:numFmt w:val="lowerLetter"/>
+      <w:lvlText w:val="%8."/>
+      <w:lvlJc w:val="left"/>
+      <w:pPr>
+        <w:ind w:left="5760" w:hanging="360"/>
+      </w:pPr>
+      <w:rPr>
+        <w:u w:val="none"/>
+      </w:rPr>
+    </w:lvl>
+    <w:lvl w:ilvl="8">
+      <w:start w:val="1"/>
+      <w:numFmt w:val="lowerRoman"/>
+      <w:lvlText w:val="%9."/>
+      <w:lvlJc w:val="right"/>
+      <w:pPr>
+        <w:ind w:left="6480" w:hanging="360"/>
+      </w:pPr>
+      <w:rPr>
+        <w:u w:val="none"/>
+      </w:rPr>
+    </w:lvl>
+  </w:abstractNum>
+  <w:abstractNum w:abstractNumId="2">
+    <w:lvl w:ilvl="0">
+      <w:start w:val="1"/>
+      <w:numFmt w:val="decimal"/>
+      <w:lvlText w:val="%1."/>
+      <w:lvlJc w:val="left"/>
+      <w:pPr>
+        <w:ind w:left="720" w:hanging="360"/>
+      </w:pPr>
+      <w:rPr>
+        <w:u w:val="none"/>
+      </w:rPr>
+    </w:lvl>
+    <w:lvl w:ilvl="1">
+      <w:start w:val="1"/>
+      <w:numFmt w:val="lowerLetter"/>
+      <w:lvlText w:val="%2."/>
+      <w:lvlJc w:val="left"/>
+      <w:pPr>
+        <w:ind w:left="1440" w:hanging="360"/>
+      </w:pPr>
+      <w:rPr>
+        <w:u w:val="none"/>
+      </w:rPr>
+    </w:lvl>
+    <w:lvl w:ilvl="2">
+      <w:start w:val="1"/>
+      <w:numFmt w:val="lowerRoman"/>
+      <w:lvlText w:val="%3."/>
+      <w:lvlJc w:val="right"/>
+      <w:pPr>
+        <w:ind w:left="2160" w:hanging="360"/>
+      </w:pPr>
+      <w:rPr>
+        <w:u w:val="none"/>
+      </w:rPr>
+    </w:lvl>
+    <w:lvl w:ilvl="3">
+      <w:start w:val="1"/>
+      <w:numFmt w:val="decimal"/>
+      <w:lvlText w:val="%4."/>
+      <w:lvlJc w:val="left"/>
+      <w:pPr>
+        <w:ind w:left="2880" w:hanging="360"/>
+      </w:pPr>
+      <w:rPr>
+        <w:u w:val="none"/>
+      </w:rPr>
+    </w:lvl>
+    <w:lvl w:ilvl="4">
+      <w:start w:val="1"/>
+      <w:numFmt w:val="lowerLetter"/>
+      <w:lvlText w:val="%5."/>
+      <w:lvlJc w:val="left"/>
+      <w:pPr>
+        <w:ind w:left="3600" w:hanging="360"/>
+      </w:pPr>
+      <w:rPr>
+        <w:u w:val="none"/>
+      </w:rPr>
+    </w:lvl>
+    <w:lvl w:ilvl="5">
+      <w:start w:val="1"/>
+      <w:numFmt w:val="lowerRoman"/>
+      <w:lvlText w:val="%6."/>
+      <w:lvlJc w:val="right"/>
+      <w:pPr>
+        <w:ind w:left="4320" w:hanging="360"/>
+      </w:pPr>
+      <w:rPr>
+        <w:u w:val="none"/>
+      </w:rPr>
+    </w:lvl>
+    <w:lvl w:ilvl="6">
+      <w:start w:val="1"/>
+      <w:numFmt w:val="decimal"/>
+      <w:lvlText w:val="%7."/>
+      <w:lvlJc w:val="left"/>
+      <w:pPr>
+        <w:ind w:left="5040" w:hanging="360"/>
+      </w:pPr>
+      <w:rPr>
+        <w:u w:val="none"/>
+      </w:rPr>
+    </w:lvl>
+    <w:lvl w:ilvl="7">
+      <w:start w:val="1"/>
+      <w:numFmt w:val="lowerLetter"/>
+      <w:lvlText w:val="%8."/>
+      <w:lvlJc w:val="left"/>
+      <w:pPr>
+        <w:ind w:left="5760" w:hanging="360"/>
+      </w:pPr>
+      <w:rPr>
+        <w:u w:val="none"/>
+      </w:rPr>
+    </w:lvl>
+    <w:lvl w:ilvl="8">
+      <w:start w:val="1"/>
+      <w:numFmt w:val="lowerRoman"/>
+      <w:lvlText w:val="%9."/>
+      <w:lvlJc w:val="right"/>
+      <w:pPr>
+        <w:ind w:left="6480" w:hanging="360"/>
+      </w:pPr>
+      <w:rPr>
+        <w:u w:val="none"/>
+      </w:rPr>
+    </w:lvl>
+  </w:abstractNum>
+  <w:num w:numId="1">
+    <w:abstractNumId w:val="1"/>
+  </w:num>
+  <w:num w:numId="2">
+    <w:abstractNumId w:val="2"/>
+  </w:num>
+</w:numbering>
 </file>
 
 <file path=word/styles.xml><?xml version="1.0" encoding="utf-8"?>

</xml_diff>